<commit_message>
ultime cose da sistemare
</commit_message>
<xml_diff>
--- a/relazione/StrutturaRelazione.docx
+++ b/relazione/StrutturaRelazione.docx
@@ -26,8 +26,14 @@
           <w:ilvl w:val="1"/>
           <w:numId w:val="1"/>
         </w:numPr>
-      </w:pPr>
-      <w:r>
+        <w:rPr>
+          <w:highlight w:val="yellow"/>
+        </w:rPr>
+      </w:pPr>
+      <w:r>
+        <w:rPr>
+          <w:highlight w:val="yellow"/>
+        </w:rPr>
         <w:t>Scelta del progetto</w:t>
       </w:r>
     </w:p>
@@ -35,25 +41,25 @@
       <w:pPr>
         <w:pStyle w:val="Paragrafoelenco"/>
         <w:numPr>
-          <w:ilvl w:val="1"/>
-          <w:numId w:val="1"/>
-        </w:numPr>
-      </w:pPr>
-      <w:r>
-        <w:t>Scopo del progetto</w:t>
-      </w:r>
-    </w:p>
-    <w:p>
-      <w:pPr>
-        <w:pStyle w:val="Paragrafoelenco"/>
-        <w:numPr>
           <w:ilvl w:val="0"/>
           <w:numId w:val="1"/>
         </w:numPr>
-      </w:pPr>
-      <w:r>
+        <w:rPr>
+          <w:highlight w:val="yellow"/>
+        </w:rPr>
+      </w:pPr>
+      <w:r>
+        <w:rPr>
+          <w:highlight w:val="yellow"/>
+        </w:rPr>
         <w:t>Utente destinatario</w:t>
       </w:r>
+      <w:r>
+        <w:rPr>
+          <w:highlight w:val="yellow"/>
+        </w:rPr>
+        <w:t xml:space="preserve"> (Target D’utenza)</w:t>
+      </w:r>
     </w:p>
     <w:p>
       <w:pPr>
@@ -74,8 +80,14 @@
           <w:ilvl w:val="1"/>
           <w:numId w:val="1"/>
         </w:numPr>
-      </w:pPr>
-      <w:r>
+        <w:rPr>
+          <w:highlight w:val="yellow"/>
+        </w:rPr>
+      </w:pPr>
+      <w:r>
+        <w:rPr>
+          <w:highlight w:val="yellow"/>
+        </w:rPr>
         <w:t>Html</w:t>
       </w:r>
     </w:p>
@@ -86,9 +98,15 @@
           <w:ilvl w:val="1"/>
           <w:numId w:val="1"/>
         </w:numPr>
+        <w:rPr>
+          <w:highlight w:val="yellow"/>
+        </w:rPr>
       </w:pPr>
       <w:proofErr w:type="spellStart"/>
       <w:r>
+        <w:rPr>
+          <w:highlight w:val="yellow"/>
+        </w:rPr>
         <w:t>Css</w:t>
       </w:r>
       <w:proofErr w:type="spellEnd"/>
@@ -100,9 +118,15 @@
           <w:ilvl w:val="1"/>
           <w:numId w:val="1"/>
         </w:numPr>
+        <w:rPr>
+          <w:highlight w:val="yellow"/>
+        </w:rPr>
       </w:pPr>
       <w:proofErr w:type="spellStart"/>
       <w:r>
+        <w:rPr>
+          <w:highlight w:val="yellow"/>
+        </w:rPr>
         <w:t>Php</w:t>
       </w:r>
       <w:proofErr w:type="spellEnd"/>
@@ -114,9 +138,15 @@
           <w:ilvl w:val="1"/>
           <w:numId w:val="1"/>
         </w:numPr>
+        <w:rPr>
+          <w:highlight w:val="yellow"/>
+        </w:rPr>
       </w:pPr>
       <w:proofErr w:type="spellStart"/>
       <w:r>
+        <w:rPr>
+          <w:highlight w:val="yellow"/>
+        </w:rPr>
         <w:t>Javascript</w:t>
       </w:r>
       <w:proofErr w:type="spellEnd"/>
@@ -140,9 +170,15 @@
           <w:ilvl w:val="1"/>
           <w:numId w:val="1"/>
         </w:numPr>
+        <w:rPr>
+          <w:highlight w:val="yellow"/>
+        </w:rPr>
       </w:pPr>
       <w:proofErr w:type="spellStart"/>
       <w:r>
+        <w:rPr>
+          <w:highlight w:val="yellow"/>
+        </w:rPr>
         <w:t>HomePage</w:t>
       </w:r>
       <w:proofErr w:type="spellEnd"/>
@@ -154,8 +190,14 @@
           <w:ilvl w:val="1"/>
           <w:numId w:val="1"/>
         </w:numPr>
-      </w:pPr>
-      <w:r>
+        <w:rPr>
+          <w:highlight w:val="yellow"/>
+        </w:rPr>
+      </w:pPr>
+      <w:r>
+        <w:rPr>
+          <w:highlight w:val="yellow"/>
+        </w:rPr>
         <w:t>Pagine categoria e sottocategorie</w:t>
       </w:r>
     </w:p>
@@ -166,8 +208,14 @@
           <w:ilvl w:val="1"/>
           <w:numId w:val="1"/>
         </w:numPr>
-      </w:pPr>
-      <w:r>
+        <w:rPr>
+          <w:highlight w:val="yellow"/>
+        </w:rPr>
+      </w:pPr>
+      <w:r>
+        <w:rPr>
+          <w:highlight w:val="yellow"/>
+        </w:rPr>
         <w:t>Pagina profilo</w:t>
       </w:r>
     </w:p>
@@ -178,8 +226,14 @@
           <w:ilvl w:val="1"/>
           <w:numId w:val="1"/>
         </w:numPr>
-      </w:pPr>
-      <w:r>
+        <w:rPr>
+          <w:highlight w:val="yellow"/>
+        </w:rPr>
+      </w:pPr>
+      <w:r>
+        <w:rPr>
+          <w:highlight w:val="yellow"/>
+        </w:rPr>
         <w:t>Storico ordini</w:t>
       </w:r>
     </w:p>
@@ -192,6 +246,9 @@
         </w:numPr>
       </w:pPr>
       <w:r>
+        <w:rPr>
+          <w:highlight w:val="yellow"/>
+        </w:rPr>
         <w:t>Pagina login e registrazione</w:t>
       </w:r>
     </w:p>
@@ -203,321 +260,484 @@
           <w:numId w:val="1"/>
         </w:numPr>
       </w:pPr>
+      <w:r>
+        <w:rPr>
+          <w:highlight w:val="yellow"/>
+        </w:rPr>
+        <w:t>Contatti</w:t>
+      </w:r>
+    </w:p>
+    <w:p>
+      <w:pPr>
+        <w:pStyle w:val="Paragrafoelenco"/>
+        <w:numPr>
+          <w:ilvl w:val="1"/>
+          <w:numId w:val="1"/>
+        </w:numPr>
+        <w:rPr>
+          <w:color w:val="000000" w:themeColor="text1"/>
+          <w:highlight w:val="cyan"/>
+        </w:rPr>
+      </w:pPr>
+      <w:r>
+        <w:rPr>
+          <w:color w:val="000000" w:themeColor="text1"/>
+          <w:highlight w:val="cyan"/>
+        </w:rPr>
+        <w:t>Modifica prodotto</w:t>
+      </w:r>
+    </w:p>
+    <w:p>
+      <w:pPr>
+        <w:pStyle w:val="Paragrafoelenco"/>
+        <w:numPr>
+          <w:ilvl w:val="1"/>
+          <w:numId w:val="1"/>
+        </w:numPr>
+        <w:rPr>
+          <w:color w:val="000000" w:themeColor="text1"/>
+          <w:highlight w:val="cyan"/>
+        </w:rPr>
+      </w:pPr>
+      <w:r>
+        <w:rPr>
+          <w:color w:val="000000" w:themeColor="text1"/>
+          <w:highlight w:val="cyan"/>
+        </w:rPr>
+        <w:t>Elimina prodotto</w:t>
+      </w:r>
+    </w:p>
+    <w:p>
+      <w:pPr>
+        <w:pStyle w:val="Paragrafoelenco"/>
+        <w:numPr>
+          <w:ilvl w:val="1"/>
+          <w:numId w:val="1"/>
+        </w:numPr>
+        <w:rPr>
+          <w:color w:val="8EAADB" w:themeColor="accent1" w:themeTint="99"/>
+        </w:rPr>
+      </w:pPr>
+      <w:r>
+        <w:rPr>
+          <w:color w:val="000000" w:themeColor="text1"/>
+          <w:highlight w:val="cyan"/>
+        </w:rPr>
+        <w:t>Aggiungi prodotto</w:t>
+      </w:r>
+    </w:p>
+    <w:p>
+      <w:pPr>
+        <w:pStyle w:val="Paragrafoelenco"/>
+        <w:numPr>
+          <w:ilvl w:val="0"/>
+          <w:numId w:val="1"/>
+        </w:numPr>
+        <w:rPr>
+          <w:highlight w:val="green"/>
+        </w:rPr>
+      </w:pPr>
+      <w:r>
+        <w:rPr>
+          <w:highlight w:val="green"/>
+        </w:rPr>
+        <w:t>Stile</w:t>
+      </w:r>
+    </w:p>
+    <w:p>
+      <w:pPr>
+        <w:pStyle w:val="Paragrafoelenco"/>
+        <w:numPr>
+          <w:ilvl w:val="1"/>
+          <w:numId w:val="1"/>
+        </w:numPr>
+        <w:rPr>
+          <w:highlight w:val="green"/>
+        </w:rPr>
+      </w:pPr>
+      <w:r>
+        <w:rPr>
+          <w:highlight w:val="green"/>
+        </w:rPr>
+        <w:t>Logo</w:t>
+      </w:r>
+    </w:p>
+    <w:p>
+      <w:pPr>
+        <w:pStyle w:val="Paragrafoelenco"/>
+        <w:numPr>
+          <w:ilvl w:val="1"/>
+          <w:numId w:val="1"/>
+        </w:numPr>
+        <w:rPr>
+          <w:highlight w:val="green"/>
+        </w:rPr>
+      </w:pPr>
       <w:proofErr w:type="spellStart"/>
       <w:r>
-        <w:t>AboutUs</w:t>
+        <w:rPr>
+          <w:highlight w:val="green"/>
+        </w:rPr>
+        <w:t>Flat</w:t>
       </w:r>
       <w:proofErr w:type="spellEnd"/>
-    </w:p>
-    <w:p>
-      <w:pPr>
-        <w:pStyle w:val="Paragrafoelenco"/>
-        <w:numPr>
-          <w:ilvl w:val="0"/>
-          <w:numId w:val="1"/>
-        </w:numPr>
-      </w:pPr>
-      <w:r>
-        <w:t>Stile</w:t>
-      </w:r>
-    </w:p>
-    <w:p>
-      <w:pPr>
-        <w:pStyle w:val="Paragrafoelenco"/>
-        <w:numPr>
-          <w:ilvl w:val="1"/>
-          <w:numId w:val="1"/>
-        </w:numPr>
-      </w:pPr>
-      <w:r>
-        <w:t>Logo</w:t>
-      </w:r>
-    </w:p>
-    <w:p>
-      <w:pPr>
-        <w:pStyle w:val="Paragrafoelenco"/>
-        <w:numPr>
-          <w:ilvl w:val="1"/>
-          <w:numId w:val="1"/>
-        </w:numPr>
-      </w:pPr>
-      <w:proofErr w:type="spellStart"/>
-      <w:r>
-        <w:t>Flat</w:t>
-      </w:r>
-      <w:proofErr w:type="spellEnd"/>
-      <w:r>
+      <w:r>
+        <w:rPr>
+          <w:highlight w:val="green"/>
+        </w:rPr>
         <w:t xml:space="preserve"> design</w:t>
-      </w:r>
-    </w:p>
-    <w:p>
-      <w:pPr>
-        <w:pStyle w:val="Paragrafoelenco"/>
-        <w:numPr>
-          <w:ilvl w:val="1"/>
-          <w:numId w:val="1"/>
-        </w:numPr>
-      </w:pPr>
-      <w:r>
-        <w:t>Importanza delle immagini</w:t>
-      </w:r>
-    </w:p>
-    <w:p>
-      <w:pPr>
-        <w:pStyle w:val="Paragrafoelenco"/>
-        <w:numPr>
-          <w:ilvl w:val="0"/>
-          <w:numId w:val="1"/>
-        </w:numPr>
-      </w:pPr>
-      <w:r>
-        <w:t>Accessibilità</w:t>
-      </w:r>
-    </w:p>
-    <w:p>
-      <w:pPr>
-        <w:pStyle w:val="Paragrafoelenco"/>
-        <w:numPr>
-          <w:ilvl w:val="1"/>
-          <w:numId w:val="1"/>
-        </w:numPr>
-      </w:pPr>
-      <w:proofErr w:type="spellStart"/>
-      <w:r>
-        <w:t>Separazioone</w:t>
-      </w:r>
-      <w:proofErr w:type="spellEnd"/>
-      <w:r>
-        <w:t xml:space="preserve"> contenuto, presentazione, struttura</w:t>
-      </w:r>
-    </w:p>
-    <w:p>
-      <w:pPr>
-        <w:pStyle w:val="Paragrafoelenco"/>
-        <w:numPr>
-          <w:ilvl w:val="1"/>
-          <w:numId w:val="1"/>
-        </w:numPr>
-      </w:pPr>
-      <w:r>
-        <w:t>Pattern di colori utilizzati</w:t>
-      </w:r>
-    </w:p>
-    <w:p>
-      <w:pPr>
-        <w:pStyle w:val="Paragrafoelenco"/>
-        <w:numPr>
-          <w:ilvl w:val="1"/>
-          <w:numId w:val="1"/>
-        </w:numPr>
-      </w:pPr>
-      <w:r>
-        <w:t>Tag meta</w:t>
-      </w:r>
-    </w:p>
-    <w:p>
-      <w:pPr>
-        <w:pStyle w:val="Paragrafoelenco"/>
-        <w:numPr>
-          <w:ilvl w:val="1"/>
-          <w:numId w:val="1"/>
-        </w:numPr>
-      </w:pPr>
-      <w:r>
-        <w:t>Immagini</w:t>
-      </w:r>
-    </w:p>
-    <w:p>
-      <w:pPr>
-        <w:pStyle w:val="Paragrafoelenco"/>
-        <w:numPr>
-          <w:ilvl w:val="1"/>
-          <w:numId w:val="1"/>
-        </w:numPr>
-      </w:pPr>
-      <w:r>
-        <w:t xml:space="preserve">Facilitazione navigazione (descrivere problema </w:t>
-      </w:r>
-      <w:proofErr w:type="spellStart"/>
-      <w:r>
-        <w:t>dropDown</w:t>
-      </w:r>
-      <w:proofErr w:type="spellEnd"/>
-      <w:r>
-        <w:t>, accessibile tramite pagine categoria)</w:t>
-      </w:r>
-    </w:p>
-    <w:p>
-      <w:pPr>
-        <w:pStyle w:val="Paragrafoelenco"/>
-        <w:numPr>
-          <w:ilvl w:val="0"/>
-          <w:numId w:val="1"/>
-        </w:numPr>
-      </w:pPr>
-      <w:r>
-        <w:t>Usabilità</w:t>
-      </w:r>
-    </w:p>
-    <w:p>
-      <w:pPr>
-        <w:pStyle w:val="Paragrafoelenco"/>
-        <w:numPr>
-          <w:ilvl w:val="1"/>
-          <w:numId w:val="1"/>
-        </w:numPr>
-      </w:pPr>
-      <w:r>
-        <w:t xml:space="preserve">Barra di </w:t>
-      </w:r>
-      <w:proofErr w:type="gramStart"/>
-      <w:r>
-        <w:t>navigazione(</w:t>
-      </w:r>
-      <w:proofErr w:type="gramEnd"/>
-      <w:r>
-        <w:t>segnalazione pagina attuale con sottolineatura)</w:t>
-      </w:r>
-    </w:p>
-    <w:p>
-      <w:pPr>
-        <w:pStyle w:val="Paragrafoelenco"/>
-        <w:numPr>
-          <w:ilvl w:val="1"/>
-          <w:numId w:val="1"/>
-        </w:numPr>
-      </w:pPr>
-      <w:proofErr w:type="spellStart"/>
-      <w:r>
-        <w:t>Breadcrumb</w:t>
-      </w:r>
-      <w:proofErr w:type="spellEnd"/>
-    </w:p>
-    <w:p>
-      <w:pPr>
-        <w:pStyle w:val="Paragrafoelenco"/>
-        <w:numPr>
-          <w:ilvl w:val="1"/>
-          <w:numId w:val="1"/>
-        </w:numPr>
-      </w:pPr>
-      <w:r>
-        <w:t xml:space="preserve">Uniformità link e </w:t>
-      </w:r>
-      <w:proofErr w:type="spellStart"/>
-      <w:r>
-        <w:t>button</w:t>
-      </w:r>
-      <w:proofErr w:type="spellEnd"/>
-      <w:r>
-        <w:t xml:space="preserve"> (descrivere </w:t>
-      </w:r>
-      <w:proofErr w:type="spellStart"/>
-      <w:r>
-        <w:t>button</w:t>
-      </w:r>
-      <w:proofErr w:type="spellEnd"/>
-      <w:r>
-        <w:t xml:space="preserve">, </w:t>
-      </w:r>
-      <w:proofErr w:type="spellStart"/>
-      <w:r>
-        <w:t>hover</w:t>
-      </w:r>
-      <w:proofErr w:type="spellEnd"/>
-      <w:r>
-        <w:t>, sottolineatura, uniformità)</w:t>
-      </w:r>
-    </w:p>
-    <w:p>
-      <w:pPr>
-        <w:pStyle w:val="Paragrafoelenco"/>
-        <w:numPr>
-          <w:ilvl w:val="0"/>
-          <w:numId w:val="1"/>
-        </w:numPr>
-      </w:pPr>
-      <w:r>
-        <w:t>Database</w:t>
-      </w:r>
-    </w:p>
-    <w:p>
-      <w:pPr>
-        <w:pStyle w:val="Paragrafoelenco"/>
-        <w:numPr>
-          <w:ilvl w:val="1"/>
-          <w:numId w:val="1"/>
-        </w:numPr>
-      </w:pPr>
-      <w:r>
-        <w:t>Struttura del database</w:t>
-      </w:r>
-    </w:p>
-    <w:p>
-      <w:pPr>
-        <w:pStyle w:val="Paragrafoelenco"/>
-        <w:numPr>
-          <w:ilvl w:val="1"/>
-          <w:numId w:val="1"/>
-        </w:numPr>
-      </w:pPr>
-      <w:r>
-        <w:t>Pagina amministratore</w:t>
-      </w:r>
-    </w:p>
-    <w:p>
-      <w:pPr>
-        <w:pStyle w:val="Paragrafoelenco"/>
-        <w:numPr>
-          <w:ilvl w:val="0"/>
-          <w:numId w:val="1"/>
-        </w:numPr>
-      </w:pPr>
-      <w:r>
-        <w:t>Verifica e validazione</w:t>
-      </w:r>
-    </w:p>
-    <w:p>
-      <w:pPr>
-        <w:pStyle w:val="Paragrafoelenco"/>
-        <w:numPr>
-          <w:ilvl w:val="1"/>
-          <w:numId w:val="1"/>
-        </w:numPr>
-      </w:pPr>
-      <w:r>
-        <w:t xml:space="preserve">Validazione codice html e </w:t>
-      </w:r>
-      <w:proofErr w:type="spellStart"/>
-      <w:r>
-        <w:t>css</w:t>
-      </w:r>
-      <w:proofErr w:type="spellEnd"/>
-    </w:p>
-    <w:p>
-      <w:pPr>
-        <w:pStyle w:val="Paragrafoelenco"/>
-        <w:numPr>
-          <w:ilvl w:val="1"/>
-          <w:numId w:val="1"/>
-        </w:numPr>
-      </w:pPr>
-      <w:proofErr w:type="spellStart"/>
-      <w:r>
-        <w:t>Testing</w:t>
-      </w:r>
-      <w:proofErr w:type="spellEnd"/>
-      <w:r>
-        <w:t xml:space="preserve"> su differenti browser o sistemi operativi</w:t>
-      </w:r>
-    </w:p>
-    <w:p>
-      <w:r>
-        <w:t>APPENDICE A Organizzazione del gruppo</w:t>
       </w:r>
       <w:bookmarkStart w:id="0" w:name="_GoBack"/>
       <w:bookmarkEnd w:id="0"/>
     </w:p>
+    <w:p>
+      <w:pPr>
+        <w:pStyle w:val="Paragrafoelenco"/>
+        <w:numPr>
+          <w:ilvl w:val="1"/>
+          <w:numId w:val="1"/>
+        </w:numPr>
+        <w:rPr>
+          <w:highlight w:val="green"/>
+        </w:rPr>
+      </w:pPr>
+      <w:r>
+        <w:rPr>
+          <w:highlight w:val="green"/>
+        </w:rPr>
+        <w:t xml:space="preserve">Importanza delle </w:t>
+      </w:r>
+      <w:r>
+        <w:rPr>
+          <w:highlight w:val="green"/>
+        </w:rPr>
+        <w:t>immagini</w:t>
+      </w:r>
+    </w:p>
+    <w:p>
+      <w:pPr>
+        <w:pStyle w:val="Paragrafoelenco"/>
+        <w:numPr>
+          <w:ilvl w:val="0"/>
+          <w:numId w:val="1"/>
+        </w:numPr>
+      </w:pPr>
+      <w:r>
+        <w:t>Accessibilità</w:t>
+      </w:r>
+    </w:p>
+    <w:p>
+      <w:pPr>
+        <w:pStyle w:val="Paragrafoelenco"/>
+        <w:numPr>
+          <w:ilvl w:val="1"/>
+          <w:numId w:val="1"/>
+        </w:numPr>
+        <w:rPr>
+          <w:highlight w:val="yellow"/>
+        </w:rPr>
+      </w:pPr>
+      <w:proofErr w:type="spellStart"/>
+      <w:r>
+        <w:rPr>
+          <w:highlight w:val="yellow"/>
+        </w:rPr>
+        <w:t>Separazioone</w:t>
+      </w:r>
+      <w:proofErr w:type="spellEnd"/>
+      <w:r>
+        <w:rPr>
+          <w:highlight w:val="yellow"/>
+        </w:rPr>
+        <w:t xml:space="preserve"> contenuto, presentazione, struttura</w:t>
+      </w:r>
+    </w:p>
+    <w:p>
+      <w:pPr>
+        <w:pStyle w:val="Paragrafoelenco"/>
+        <w:numPr>
+          <w:ilvl w:val="1"/>
+          <w:numId w:val="1"/>
+        </w:numPr>
+      </w:pPr>
+      <w:r>
+        <w:t>Pattern di colori utilizzati</w:t>
+      </w:r>
+    </w:p>
+    <w:p>
+      <w:pPr>
+        <w:pStyle w:val="Paragrafoelenco"/>
+        <w:numPr>
+          <w:ilvl w:val="1"/>
+          <w:numId w:val="1"/>
+        </w:numPr>
+      </w:pPr>
+      <w:r>
+        <w:t>Tag meta</w:t>
+      </w:r>
+    </w:p>
+    <w:p>
+      <w:pPr>
+        <w:pStyle w:val="Paragrafoelenco"/>
+        <w:numPr>
+          <w:ilvl w:val="1"/>
+          <w:numId w:val="1"/>
+        </w:numPr>
+      </w:pPr>
+      <w:r>
+        <w:t>Immagini</w:t>
+      </w:r>
+    </w:p>
+    <w:p>
+      <w:pPr>
+        <w:pStyle w:val="Paragrafoelenco"/>
+        <w:numPr>
+          <w:ilvl w:val="1"/>
+          <w:numId w:val="1"/>
+        </w:numPr>
+      </w:pPr>
+      <w:r>
+        <w:t xml:space="preserve">Link </w:t>
+      </w:r>
+    </w:p>
+    <w:p>
+      <w:pPr>
+        <w:pStyle w:val="Paragrafoelenco"/>
+        <w:numPr>
+          <w:ilvl w:val="1"/>
+          <w:numId w:val="1"/>
+        </w:numPr>
+      </w:pPr>
+      <w:r>
+        <w:t xml:space="preserve">Facilitazione navigazione (descrivere problema </w:t>
+      </w:r>
+      <w:proofErr w:type="spellStart"/>
+      <w:r>
+        <w:t>dropDown</w:t>
+      </w:r>
+      <w:proofErr w:type="spellEnd"/>
+      <w:r>
+        <w:t>, accessibile tramite pagine categoria)</w:t>
+      </w:r>
+    </w:p>
+    <w:p>
+      <w:pPr>
+        <w:pStyle w:val="Paragrafoelenco"/>
+        <w:numPr>
+          <w:ilvl w:val="0"/>
+          <w:numId w:val="1"/>
+        </w:numPr>
+      </w:pPr>
+      <w:r>
+        <w:t>Usabilità</w:t>
+      </w:r>
+    </w:p>
+    <w:p>
+      <w:pPr>
+        <w:pStyle w:val="Paragrafoelenco"/>
+        <w:numPr>
+          <w:ilvl w:val="1"/>
+          <w:numId w:val="1"/>
+        </w:numPr>
+        <w:rPr>
+          <w:highlight w:val="yellow"/>
+        </w:rPr>
+      </w:pPr>
+      <w:r>
+        <w:rPr>
+          <w:highlight w:val="yellow"/>
+        </w:rPr>
+        <w:t xml:space="preserve">Barra di </w:t>
+      </w:r>
+      <w:proofErr w:type="gramStart"/>
+      <w:r>
+        <w:rPr>
+          <w:highlight w:val="yellow"/>
+        </w:rPr>
+        <w:t>navigazione(</w:t>
+      </w:r>
+      <w:proofErr w:type="gramEnd"/>
+      <w:r>
+        <w:rPr>
+          <w:highlight w:val="yellow"/>
+        </w:rPr>
+        <w:t>segnalazione pagina attuale con sottolineatura)</w:t>
+      </w:r>
+    </w:p>
+    <w:p>
+      <w:pPr>
+        <w:pStyle w:val="Paragrafoelenco"/>
+        <w:numPr>
+          <w:ilvl w:val="1"/>
+          <w:numId w:val="1"/>
+        </w:numPr>
+        <w:rPr>
+          <w:highlight w:val="yellow"/>
+        </w:rPr>
+      </w:pPr>
+      <w:proofErr w:type="spellStart"/>
+      <w:r>
+        <w:rPr>
+          <w:highlight w:val="yellow"/>
+        </w:rPr>
+        <w:t>Breadcrumb</w:t>
+      </w:r>
+      <w:proofErr w:type="spellEnd"/>
+    </w:p>
+    <w:p>
+      <w:pPr>
+        <w:pStyle w:val="Paragrafoelenco"/>
+        <w:numPr>
+          <w:ilvl w:val="1"/>
+          <w:numId w:val="1"/>
+        </w:numPr>
+      </w:pPr>
+      <w:r>
+        <w:t xml:space="preserve">Uniformità link e </w:t>
+      </w:r>
+      <w:proofErr w:type="spellStart"/>
+      <w:r>
+        <w:t>button</w:t>
+      </w:r>
+      <w:proofErr w:type="spellEnd"/>
+      <w:r>
+        <w:t xml:space="preserve"> (descrivere </w:t>
+      </w:r>
+      <w:proofErr w:type="spellStart"/>
+      <w:r>
+        <w:t>button</w:t>
+      </w:r>
+      <w:proofErr w:type="spellEnd"/>
+      <w:r>
+        <w:t xml:space="preserve">, </w:t>
+      </w:r>
+      <w:proofErr w:type="spellStart"/>
+      <w:r>
+        <w:t>hover</w:t>
+      </w:r>
+      <w:proofErr w:type="spellEnd"/>
+      <w:r>
+        <w:t>, sottolineatura, uniformità)</w:t>
+      </w:r>
+    </w:p>
+    <w:p>
+      <w:pPr>
+        <w:pStyle w:val="Paragrafoelenco"/>
+        <w:numPr>
+          <w:ilvl w:val="1"/>
+          <w:numId w:val="1"/>
+        </w:numPr>
+      </w:pPr>
+      <w:proofErr w:type="spellStart"/>
+      <w:r>
+        <w:rPr>
+          <w:highlight w:val="yellow"/>
+        </w:rPr>
+        <w:t>Footer</w:t>
+      </w:r>
+      <w:proofErr w:type="spellEnd"/>
+      <w:r>
+        <w:rPr>
+          <w:highlight w:val="yellow"/>
+        </w:rPr>
+        <w:t xml:space="preserve"> (non usabilità ma bisogna vedere dove inserirlo)</w:t>
+      </w:r>
+    </w:p>
+    <w:p>
+      <w:pPr>
+        <w:pStyle w:val="Paragrafoelenco"/>
+        <w:numPr>
+          <w:ilvl w:val="1"/>
+          <w:numId w:val="1"/>
+        </w:numPr>
+      </w:pPr>
+      <w:r>
+        <w:t>Benvenuto dopo il login per far capire all’utente che si è loggato</w:t>
+      </w:r>
+    </w:p>
+    <w:p>
+      <w:pPr>
+        <w:pStyle w:val="Paragrafoelenco"/>
+        <w:numPr>
+          <w:ilvl w:val="0"/>
+          <w:numId w:val="1"/>
+        </w:numPr>
+      </w:pPr>
+      <w:r>
+        <w:t>Database</w:t>
+      </w:r>
+    </w:p>
+    <w:p>
+      <w:pPr>
+        <w:pStyle w:val="Paragrafoelenco"/>
+        <w:numPr>
+          <w:ilvl w:val="1"/>
+          <w:numId w:val="1"/>
+        </w:numPr>
+      </w:pPr>
+      <w:r>
+        <w:t>Struttura del database</w:t>
+      </w:r>
+    </w:p>
+    <w:p>
+      <w:pPr>
+        <w:pStyle w:val="Paragrafoelenco"/>
+        <w:numPr>
+          <w:ilvl w:val="1"/>
+          <w:numId w:val="1"/>
+        </w:numPr>
+      </w:pPr>
+      <w:r>
+        <w:t>Pagina amministratore</w:t>
+      </w:r>
+    </w:p>
+    <w:p>
+      <w:pPr>
+        <w:pStyle w:val="Paragrafoelenco"/>
+        <w:numPr>
+          <w:ilvl w:val="0"/>
+          <w:numId w:val="1"/>
+        </w:numPr>
+      </w:pPr>
+      <w:r>
+        <w:t>Verifica e validazione</w:t>
+      </w:r>
+    </w:p>
+    <w:p>
+      <w:pPr>
+        <w:pStyle w:val="Paragrafoelenco"/>
+        <w:numPr>
+          <w:ilvl w:val="1"/>
+          <w:numId w:val="1"/>
+        </w:numPr>
+      </w:pPr>
+      <w:r>
+        <w:t xml:space="preserve">Validazione codice html e </w:t>
+      </w:r>
+      <w:proofErr w:type="spellStart"/>
+      <w:r>
+        <w:t>css</w:t>
+      </w:r>
+      <w:proofErr w:type="spellEnd"/>
+    </w:p>
+    <w:p>
+      <w:pPr>
+        <w:pStyle w:val="Paragrafoelenco"/>
+        <w:numPr>
+          <w:ilvl w:val="1"/>
+          <w:numId w:val="1"/>
+        </w:numPr>
+      </w:pPr>
+      <w:r>
+        <w:t>Testing su differenti browser o sistemi operativi</w:t>
+      </w:r>
+    </w:p>
+    <w:p>
+      <w:r>
+        <w:t>APPENDICE A Organizzazione del gruppo</w:t>
+      </w:r>
+    </w:p>
+    <w:p/>
     <w:sectPr>
       <w:pgSz w:w="11906" w:h="16838"/>
       <w:pgMar w:top="1417" w:right="1134" w:bottom="1134" w:left="1134" w:header="708" w:footer="708" w:gutter="0"/>

</xml_diff>